<commit_message>
second attempt at saving
</commit_message>
<xml_diff>
--- a/docassemble/OutsideActivityMemo/data/templates/Outside_Activity_Approval_Memo.docx
+++ b/docassemble/OutsideActivityMemo/data/templates/Outside_Activity_Approval_Memo.docx
@@ -214,90 +214,6 @@
         </w:rPr>
         <w:tab/>
       </w:r>
-      <w:r>
-        <w:rPr>
-          <w:rFonts w:ascii="Times New Roman" w:hAnsi="Times New Roman" w:cs="Times New Roman"/>
-        </w:rPr>
-        <w:tab/>
-      </w:r>
-    </w:p>
-    <w:p>
-      <w:pPr>
-        <w:pBdr>
-          <w:bottom w:val="single" w:sz="12" w:space="1" w:color="auto"/>
-        </w:pBdr>
-        <w:rPr>
-          <w:rFonts w:ascii="Times New Roman" w:hAnsi="Times New Roman" w:cs="Times New Roman"/>
-        </w:rPr>
-      </w:pPr>
-      <w:r>
-        <w:rPr>
-          <w:rFonts w:ascii="Times New Roman" w:hAnsi="Times New Roman" w:cs="Times New Roman"/>
-        </w:rPr>
-        <w:t>Department:</w:t>
-      </w:r>
-      <w:r>
-        <w:rPr>
-          <w:rFonts w:ascii="Times New Roman" w:hAnsi="Times New Roman" w:cs="Times New Roman"/>
-        </w:rPr>
-        <w:t xml:space="preserve"> {{</w:t>
-      </w:r>
-      <w:proofErr w:type="spellStart"/>
-      <w:r>
-        <w:rPr>
-          <w:rFonts w:ascii="Times New Roman" w:hAnsi="Times New Roman" w:cs="Times New Roman"/>
-        </w:rPr>
-        <w:t>user_department</w:t>
-      </w:r>
-      <w:proofErr w:type="spellEnd"/>
-      <w:r>
-        <w:rPr>
-          <w:rFonts w:ascii="Times New Roman" w:hAnsi="Times New Roman" w:cs="Times New Roman"/>
-        </w:rPr>
-        <w:t>}}</w:t>
-      </w:r>
-    </w:p>
-    <w:p>
-      <w:pPr>
-        <w:spacing w:after="0"/>
-        <w:rPr>
-          <w:rFonts w:ascii="Times New Roman" w:hAnsi="Times New Roman" w:cs="Times New Roman"/>
-        </w:rPr>
-      </w:pPr>
-      <w:r>
-        <w:rPr>
-          <w:rFonts w:ascii="Times New Roman" w:hAnsi="Times New Roman" w:cs="Times New Roman"/>
-        </w:rPr>
-        <w:t xml:space="preserve">STATUS: </w:t>
-      </w:r>
-      <w:r>
-        <w:rPr>
-          <w:rFonts w:ascii="Times New Roman" w:hAnsi="Times New Roman" w:cs="Times New Roman"/>
-        </w:rPr>
-        <w:t>{{</w:t>
-      </w:r>
-      <w:proofErr w:type="spellStart"/>
-      <w:r>
-        <w:rPr>
-          <w:rFonts w:ascii="Times New Roman" w:hAnsi="Times New Roman" w:cs="Times New Roman"/>
-        </w:rPr>
-        <w:t>approval_status</w:t>
-      </w:r>
-      <w:proofErr w:type="spellEnd"/>
-      <w:r>
-        <w:rPr>
-          <w:rFonts w:ascii="Times New Roman" w:hAnsi="Times New Roman" w:cs="Times New Roman"/>
-        </w:rPr>
-        <w:t>}}</w:t>
-      </w:r>
-    </w:p>
-    <w:p>
-      <w:pPr>
-        <w:spacing w:after="0"/>
-        <w:rPr>
-          <w:rFonts w:ascii="Times New Roman" w:hAnsi="Times New Roman" w:cs="Times New Roman"/>
-        </w:rPr>
-      </w:pPr>
     </w:p>
     <w:p>
       <w:pPr>
@@ -313,26 +229,20 @@
         <w:rPr>
           <w:rFonts w:ascii="Times New Roman" w:hAnsi="Times New Roman" w:cs="Times New Roman"/>
         </w:rPr>
-        <w:t>Reason:</w:t>
-      </w:r>
-      <w:r>
-        <w:rPr>
-          <w:rFonts w:ascii="Times New Roman" w:hAnsi="Times New Roman" w:cs="Times New Roman"/>
-        </w:rPr>
-        <w:t xml:space="preserve"> </w:t>
-      </w:r>
-      <w:r>
-        <w:rPr>
-          <w:rFonts w:ascii="Times New Roman" w:hAnsi="Times New Roman" w:cs="Times New Roman"/>
-        </w:rPr>
-        <w:t>{{</w:t>
+        <w:t>Department:</w:t>
+      </w:r>
+      <w:r>
+        <w:rPr>
+          <w:rFonts w:ascii="Times New Roman" w:hAnsi="Times New Roman" w:cs="Times New Roman"/>
+        </w:rPr>
+        <w:t xml:space="preserve"> {{</w:t>
       </w:r>
       <w:proofErr w:type="spellStart"/>
       <w:r>
         <w:rPr>
           <w:rFonts w:ascii="Times New Roman" w:hAnsi="Times New Roman" w:cs="Times New Roman"/>
         </w:rPr>
-        <w:t>approval_reason</w:t>
+        <w:t>user_department</w:t>
       </w:r>
       <w:proofErr w:type="spellEnd"/>
       <w:r>
@@ -355,13 +265,140 @@
     </w:p>
     <w:p>
       <w:pPr>
-        <w:rPr>
-          <w:rFonts w:ascii="Times New Roman" w:hAnsi="Times New Roman" w:cs="Times New Roman"/>
-        </w:rPr>
-      </w:pPr>
-    </w:p>
-    <w:p>
-      <w:pPr>
+        <w:spacing w:after="0"/>
+        <w:rPr>
+          <w:rFonts w:ascii="Times New Roman" w:hAnsi="Times New Roman" w:cs="Times New Roman"/>
+        </w:rPr>
+      </w:pPr>
+      <w:r>
+        <w:rPr>
+          <w:rFonts w:ascii="Times New Roman" w:hAnsi="Times New Roman" w:cs="Times New Roman"/>
+        </w:rPr>
+        <w:t>S</w:t>
+      </w:r>
+      <w:r>
+        <w:rPr>
+          <w:rFonts w:ascii="Times New Roman" w:hAnsi="Times New Roman" w:cs="Times New Roman"/>
+        </w:rPr>
+        <w:t>TATUS</w:t>
+      </w:r>
+      <w:r>
+        <w:rPr>
+          <w:rFonts w:ascii="Times New Roman" w:hAnsi="Times New Roman" w:cs="Times New Roman"/>
+        </w:rPr>
+        <w:t xml:space="preserve">: </w:t>
+      </w:r>
+      <w:r>
+        <w:rPr>
+          <w:rFonts w:ascii="Times New Roman" w:hAnsi="Times New Roman" w:cs="Times New Roman"/>
+          <w:b/>
+          <w:bCs/>
+          <w:sz w:val="32"/>
+          <w:szCs w:val="32"/>
+        </w:rPr>
+        <w:t>{{</w:t>
+      </w:r>
+      <w:proofErr w:type="spellStart"/>
+      <w:r>
+        <w:rPr>
+          <w:rFonts w:ascii="Times New Roman" w:hAnsi="Times New Roman" w:cs="Times New Roman"/>
+          <w:b/>
+          <w:bCs/>
+          <w:sz w:val="32"/>
+          <w:szCs w:val="32"/>
+        </w:rPr>
+        <w:t>approval_status</w:t>
+      </w:r>
+      <w:proofErr w:type="spellEnd"/>
+      <w:r>
+        <w:rPr>
+          <w:rFonts w:ascii="Times New Roman" w:hAnsi="Times New Roman" w:cs="Times New Roman"/>
+          <w:b/>
+          <w:bCs/>
+          <w:sz w:val="32"/>
+          <w:szCs w:val="32"/>
+        </w:rPr>
+        <w:t>}}</w:t>
+      </w:r>
+    </w:p>
+    <w:p>
+      <w:pPr>
+        <w:spacing w:after="0"/>
+        <w:rPr>
+          <w:rFonts w:ascii="Times New Roman" w:hAnsi="Times New Roman" w:cs="Times New Roman"/>
+        </w:rPr>
+      </w:pPr>
+    </w:p>
+    <w:p>
+      <w:pPr>
+        <w:pBdr>
+          <w:bottom w:val="single" w:sz="12" w:space="1" w:color="auto"/>
+        </w:pBdr>
+        <w:spacing w:after="0"/>
+        <w:rPr>
+          <w:rFonts w:ascii="Times New Roman" w:hAnsi="Times New Roman" w:cs="Times New Roman"/>
+        </w:rPr>
+      </w:pPr>
+      <w:r>
+        <w:rPr>
+          <w:rFonts w:ascii="Times New Roman" w:hAnsi="Times New Roman" w:cs="Times New Roman"/>
+        </w:rPr>
+        <w:t>REASON</w:t>
+      </w:r>
+      <w:r>
+        <w:rPr>
+          <w:rFonts w:ascii="Times New Roman" w:hAnsi="Times New Roman" w:cs="Times New Roman"/>
+        </w:rPr>
+        <w:t>:</w:t>
+      </w:r>
+      <w:r>
+        <w:rPr>
+          <w:rFonts w:ascii="Times New Roman" w:hAnsi="Times New Roman" w:cs="Times New Roman"/>
+        </w:rPr>
+        <w:t xml:space="preserve"> </w:t>
+      </w:r>
+      <w:r>
+        <w:rPr>
+          <w:rFonts w:ascii="Times New Roman" w:hAnsi="Times New Roman" w:cs="Times New Roman"/>
+        </w:rPr>
+        <w:t>{{</w:t>
+      </w:r>
+      <w:proofErr w:type="spellStart"/>
+      <w:r>
+        <w:rPr>
+          <w:rFonts w:ascii="Times New Roman" w:hAnsi="Times New Roman" w:cs="Times New Roman"/>
+        </w:rPr>
+        <w:t>approval_reason</w:t>
+      </w:r>
+      <w:proofErr w:type="spellEnd"/>
+      <w:r>
+        <w:rPr>
+          <w:rFonts w:ascii="Times New Roman" w:hAnsi="Times New Roman" w:cs="Times New Roman"/>
+        </w:rPr>
+        <w:t>}}</w:t>
+      </w:r>
+    </w:p>
+    <w:p>
+      <w:pPr>
+        <w:pBdr>
+          <w:bottom w:val="single" w:sz="12" w:space="1" w:color="auto"/>
+        </w:pBdr>
+        <w:spacing w:after="0"/>
+        <w:rPr>
+          <w:rFonts w:ascii="Times New Roman" w:hAnsi="Times New Roman" w:cs="Times New Roman"/>
+        </w:rPr>
+      </w:pPr>
+    </w:p>
+    <w:p>
+      <w:pPr>
+        <w:rPr>
+          <w:rFonts w:ascii="Times New Roman" w:hAnsi="Times New Roman" w:cs="Times New Roman"/>
+        </w:rPr>
+      </w:pPr>
+    </w:p>
+    <w:p>
+      <w:pPr>
+        <w:spacing w:after="0"/>
         <w:rPr>
           <w:rFonts w:ascii="Times New Roman" w:hAnsi="Times New Roman" w:cs="Times New Roman"/>
         </w:rPr>
@@ -395,6 +432,7 @@
     </w:p>
     <w:p>
       <w:pPr>
+        <w:spacing w:after="0"/>
         <w:rPr>
           <w:rFonts w:ascii="Times New Roman" w:hAnsi="Times New Roman" w:cs="Times New Roman"/>
         </w:rPr>
@@ -428,6 +466,7 @@
     </w:p>
     <w:p>
       <w:pPr>
+        <w:spacing w:after="0"/>
         <w:rPr>
           <w:rFonts w:ascii="Times New Roman" w:hAnsi="Times New Roman" w:cs="Times New Roman"/>
         </w:rPr>
@@ -467,6 +506,7 @@
     </w:p>
     <w:p>
       <w:pPr>
+        <w:spacing w:after="0"/>
         <w:rPr>
           <w:rFonts w:ascii="Times New Roman" w:hAnsi="Times New Roman" w:cs="Times New Roman"/>
         </w:rPr>
@@ -506,6 +546,7 @@
     </w:p>
     <w:p>
       <w:pPr>
+        <w:spacing w:after="0"/>
         <w:rPr>
           <w:rFonts w:ascii="Times New Roman" w:hAnsi="Times New Roman" w:cs="Times New Roman"/>
         </w:rPr>
@@ -533,6 +574,7 @@
     </w:p>
     <w:p>
       <w:pPr>
+        <w:spacing w:after="0"/>
         <w:rPr>
           <w:rFonts w:ascii="Times New Roman" w:hAnsi="Times New Roman" w:cs="Times New Roman"/>
         </w:rPr>
@@ -572,93 +614,57 @@
     </w:p>
     <w:p>
       <w:pPr>
-        <w:rPr>
-          <w:rFonts w:ascii="Times New Roman" w:hAnsi="Times New Roman" w:cs="Times New Roman"/>
-        </w:rPr>
-      </w:pPr>
-    </w:p>
-    <w:p>
-      <w:pPr>
-        <w:rPr>
-          <w:rFonts w:ascii="Times New Roman" w:hAnsi="Times New Roman" w:cs="Times New Roman"/>
-        </w:rPr>
-      </w:pPr>
-      <w:r>
-        <w:rPr>
-          <w:rFonts w:ascii="Times New Roman" w:hAnsi="Times New Roman" w:cs="Times New Roman"/>
-        </w:rPr>
-        <w:t>{</w:t>
-      </w:r>
-      <w:r>
-        <w:rPr>
-          <w:rFonts w:ascii="Times New Roman" w:hAnsi="Times New Roman" w:cs="Times New Roman"/>
-        </w:rPr>
-        <w:t>if</w:t>
-      </w:r>
-      <w:r>
-        <w:rPr>
-          <w:rFonts w:ascii="Times New Roman" w:hAnsi="Times New Roman" w:cs="Times New Roman"/>
-        </w:rPr>
-        <w:t xml:space="preserve"> </w:t>
+        <w:spacing w:after="0"/>
+        <w:rPr>
+          <w:rFonts w:ascii="Times New Roman" w:hAnsi="Times New Roman" w:cs="Times New Roman"/>
+        </w:rPr>
+      </w:pPr>
+    </w:p>
+    <w:p>
+      <w:pPr>
+        <w:rPr>
+          <w:rFonts w:ascii="Times New Roman" w:hAnsi="Times New Roman" w:cs="Times New Roman"/>
+        </w:rPr>
+      </w:pPr>
+      <w:r>
+        <w:rPr>
+          <w:rFonts w:ascii="Times New Roman" w:hAnsi="Times New Roman" w:cs="Times New Roman"/>
+        </w:rPr>
+        <w:t xml:space="preserve">{%p if </w:t>
       </w:r>
       <w:proofErr w:type="spellStart"/>
       <w:r>
         <w:rPr>
           <w:rFonts w:ascii="Times New Roman" w:hAnsi="Times New Roman" w:cs="Times New Roman"/>
         </w:rPr>
-        <w:t>approval_</w:t>
-      </w:r>
-      <w:proofErr w:type="gramStart"/>
-      <w:r>
-        <w:rPr>
-          <w:rFonts w:ascii="Times New Roman" w:hAnsi="Times New Roman" w:cs="Times New Roman"/>
-        </w:rPr>
-        <w:t>notice</w:t>
+        <w:t>show</w:t>
+      </w:r>
+      <w:r>
+        <w:rPr>
+          <w:rFonts w:ascii="Times New Roman" w:hAnsi="Times New Roman" w:cs="Times New Roman"/>
+        </w:rPr>
+        <w:t>_</w:t>
+      </w:r>
+      <w:r>
+        <w:rPr>
+          <w:rFonts w:ascii="Times New Roman" w:hAnsi="Times New Roman" w:cs="Times New Roman"/>
+        </w:rPr>
+        <w:t>conditions</w:t>
       </w:r>
       <w:proofErr w:type="spellEnd"/>
       <w:r>
         <w:rPr>
           <w:rFonts w:ascii="Times New Roman" w:hAnsi="Times New Roman" w:cs="Times New Roman"/>
         </w:rPr>
-        <w:t xml:space="preserve"> </w:t>
-      </w:r>
-      <w:r>
-        <w:rPr>
-          <w:rFonts w:ascii="Times New Roman" w:hAnsi="Times New Roman" w:cs="Times New Roman"/>
-        </w:rPr>
-        <w:t xml:space="preserve"> </w:t>
-      </w:r>
-      <w:r>
-        <w:rPr>
-          <w:rFonts w:ascii="Times New Roman" w:hAnsi="Times New Roman" w:cs="Times New Roman"/>
-        </w:rPr>
-        <w:t>=</w:t>
-      </w:r>
-      <w:proofErr w:type="gramEnd"/>
-      <w:r>
-        <w:rPr>
-          <w:rFonts w:ascii="Times New Roman" w:hAnsi="Times New Roman" w:cs="Times New Roman"/>
-        </w:rPr>
-        <w:t xml:space="preserve"> </w:t>
-      </w:r>
-      <w:r>
-        <w:rPr>
-          <w:rFonts w:ascii="Times New Roman" w:hAnsi="Times New Roman" w:cs="Times New Roman"/>
-        </w:rPr>
-        <w:t xml:space="preserve"> </w:t>
-      </w:r>
-      <w:r>
-        <w:rPr>
-          <w:rFonts w:ascii="Times New Roman" w:hAnsi="Times New Roman" w:cs="Times New Roman"/>
-        </w:rPr>
-        <w:t>“True”</w:t>
-      </w:r>
-      <w:r>
-        <w:rPr>
-          <w:rFonts w:ascii="Times New Roman" w:hAnsi="Times New Roman" w:cs="Times New Roman"/>
-        </w:rPr>
-        <w:t xml:space="preserve"> “</w:t>
-      </w:r>
+        <w:t xml:space="preserve"> %}</w:t>
+      </w:r>
+    </w:p>
+    <w:p>
+      <w:pPr>
+        <w:rPr>
+          <w:rFonts w:ascii="Times New Roman" w:hAnsi="Times New Roman" w:cs="Times New Roman"/>
+        </w:rPr>
+      </w:pPr>
       <w:r>
         <w:rPr>
           <w:rFonts w:ascii="Times New Roman" w:hAnsi="Times New Roman" w:cs="Times New Roman"/>
@@ -671,7 +677,7 @@
         <w:pStyle w:val="ListParagraph"/>
         <w:numPr>
           <w:ilvl w:val="0"/>
-          <w:numId w:val="1"/>
+          <w:numId w:val="3"/>
         </w:numPr>
         <w:rPr>
           <w:rFonts w:ascii="Times New Roman" w:hAnsi="Times New Roman" w:cs="Times New Roman"/>
@@ -689,7 +695,7 @@
         <w:pStyle w:val="ListParagraph"/>
         <w:numPr>
           <w:ilvl w:val="0"/>
-          <w:numId w:val="1"/>
+          <w:numId w:val="3"/>
         </w:numPr>
         <w:rPr>
           <w:rFonts w:ascii="Times New Roman" w:hAnsi="Times New Roman" w:cs="Times New Roman"/>
@@ -707,7 +713,7 @@
         <w:pStyle w:val="ListParagraph"/>
         <w:numPr>
           <w:ilvl w:val="0"/>
-          <w:numId w:val="1"/>
+          <w:numId w:val="3"/>
         </w:numPr>
         <w:rPr>
           <w:rFonts w:ascii="Times New Roman" w:hAnsi="Times New Roman" w:cs="Times New Roman"/>
@@ -717,7 +723,7 @@
         <w:rPr>
           <w:rFonts w:ascii="Times New Roman" w:hAnsi="Times New Roman" w:cs="Times New Roman"/>
         </w:rPr>
-        <w:t>My outside employment activity will not create appearance issues that would lead reasonable people to question your integrity or impartiality.</w:t>
+        <w:t xml:space="preserve">My outside employment activity will not create appearance issues that would lead reasonable people to question your integrity or impartiality. </w:t>
       </w:r>
     </w:p>
     <w:p>
@@ -725,7 +731,7 @@
         <w:pStyle w:val="ListParagraph"/>
         <w:numPr>
           <w:ilvl w:val="0"/>
-          <w:numId w:val="1"/>
+          <w:numId w:val="3"/>
         </w:numPr>
         <w:rPr>
           <w:rFonts w:ascii="Times New Roman" w:hAnsi="Times New Roman" w:cs="Times New Roman"/>
@@ -735,7 +741,19 @@
         <w:rPr>
           <w:rFonts w:ascii="Times New Roman" w:hAnsi="Times New Roman" w:cs="Times New Roman"/>
         </w:rPr>
-        <w:t>My outside employment activity will not violate the Emoluments Clause (you may not be paid to work for a foreign government, e.g., no consulting for foreign central banks).</w:t>
+        <w:t xml:space="preserve"> My outside employment activity will not violate the Emoluments Clause (you may not be paid to work for a foreign government, e.g., no consulting for foreign central banks</w:t>
+      </w:r>
+      <w:r>
+        <w:rPr>
+          <w:rFonts w:ascii="Times New Roman" w:hAnsi="Times New Roman" w:cs="Times New Roman"/>
+        </w:rPr>
+        <w:t>).</w:t>
+      </w:r>
+      <w:r>
+        <w:rPr>
+          <w:rFonts w:ascii="Times New Roman" w:hAnsi="Times New Roman" w:cs="Times New Roman"/>
+        </w:rPr>
+        <w:t xml:space="preserve"> </w:t>
       </w:r>
     </w:p>
     <w:p>
@@ -743,7 +761,7 @@
         <w:pStyle w:val="ListParagraph"/>
         <w:numPr>
           <w:ilvl w:val="0"/>
-          <w:numId w:val="1"/>
+          <w:numId w:val="3"/>
         </w:numPr>
         <w:rPr>
           <w:rFonts w:ascii="Times New Roman" w:hAnsi="Times New Roman" w:cs="Times New Roman"/>
@@ -761,7 +779,7 @@
         <w:pStyle w:val="ListParagraph"/>
         <w:numPr>
           <w:ilvl w:val="0"/>
-          <w:numId w:val="1"/>
+          <w:numId w:val="3"/>
         </w:numPr>
         <w:rPr>
           <w:rFonts w:ascii="Times New Roman" w:hAnsi="Times New Roman" w:cs="Times New Roman"/>
@@ -771,7 +789,7 @@
         <w:rPr>
           <w:rFonts w:ascii="Times New Roman" w:hAnsi="Times New Roman" w:cs="Times New Roman"/>
         </w:rPr>
-        <w:t>My outside employment activity will not involve activities that would appear to be using your Fed office for private gain (you must not advertise yourself as a Fed employee).</w:t>
+        <w:t xml:space="preserve">My outside employment activity will not involve activities that would appear to be using your Fed office for private gain (you must not advertise yourself as a Fed employee).  </w:t>
       </w:r>
     </w:p>
     <w:p>
@@ -779,7 +797,7 @@
         <w:pStyle w:val="ListParagraph"/>
         <w:numPr>
           <w:ilvl w:val="0"/>
-          <w:numId w:val="1"/>
+          <w:numId w:val="3"/>
         </w:numPr>
         <w:rPr>
           <w:rFonts w:ascii="Times New Roman" w:hAnsi="Times New Roman" w:cs="Times New Roman"/>
@@ -791,21 +809,13 @@
         </w:rPr>
         <w:t>My outside employment activity will not involve activities that would occur at work, use Fed resources, or take place on Fed time.</w:t>
       </w:r>
-    </w:p>
-    <w:p>
-      <w:pPr>
-        <w:ind w:left="360"/>
-        <w:rPr>
-          <w:rFonts w:ascii="Times New Roman" w:hAnsi="Times New Roman" w:cs="Times New Roman"/>
-        </w:rPr>
-      </w:pPr>
     </w:p>
     <w:p>
       <w:pPr>
         <w:pStyle w:val="ListParagraph"/>
         <w:numPr>
           <w:ilvl w:val="0"/>
-          <w:numId w:val="1"/>
+          <w:numId w:val="3"/>
         </w:numPr>
         <w:rPr>
           <w:rFonts w:ascii="Times New Roman" w:hAnsi="Times New Roman" w:cs="Times New Roman"/>
@@ -815,7 +825,7 @@
         <w:rPr>
           <w:rFonts w:ascii="Times New Roman" w:hAnsi="Times New Roman" w:cs="Times New Roman"/>
         </w:rPr>
-        <w:t>My outside employment activity will not involve activities that would risk disclosure of nonpublic Fed information.</w:t>
+        <w:t xml:space="preserve">My outside employment activity will not involve activities that would risk disclosure of nonpublic Fed information. </w:t>
       </w:r>
     </w:p>
     <w:p>
@@ -823,7 +833,7 @@
         <w:pStyle w:val="ListParagraph"/>
         <w:numPr>
           <w:ilvl w:val="0"/>
-          <w:numId w:val="1"/>
+          <w:numId w:val="3"/>
         </w:numPr>
         <w:rPr>
           <w:rFonts w:ascii="Times New Roman" w:hAnsi="Times New Roman" w:cs="Times New Roman"/>
@@ -835,264 +845,59 @@
         </w:rPr>
         <w:t>I understand that employees required to file ethics disclosure forms A, B, C, or D must identify all outside employment annually.</w:t>
       </w:r>
-      <w:r>
-        <w:rPr>
-          <w:rFonts w:ascii="Times New Roman" w:hAnsi="Times New Roman" w:cs="Times New Roman"/>
-        </w:rPr>
-        <w:t>”</w:t>
-      </w:r>
-    </w:p>
-    <w:p>
-      <w:pPr>
-        <w:rPr>
-          <w:rFonts w:ascii="Times New Roman" w:hAnsi="Times New Roman" w:cs="Times New Roman"/>
-        </w:rPr>
-      </w:pPr>
-      <w:r>
-        <w:rPr>
-          <w:rFonts w:ascii="Times New Roman" w:hAnsi="Times New Roman" w:cs="Times New Roman"/>
-        </w:rPr>
-        <w:lastRenderedPageBreak/>
-        <w:t>{</w:t>
-      </w:r>
-      <w:r>
-        <w:rPr>
-          <w:rFonts w:ascii="Times New Roman" w:hAnsi="Times New Roman" w:cs="Times New Roman"/>
-        </w:rPr>
-        <w:t xml:space="preserve">if </w:t>
+    </w:p>
+    <w:p>
+      <w:pPr>
+        <w:rPr>
+          <w:rFonts w:ascii="Times New Roman" w:hAnsi="Times New Roman" w:cs="Times New Roman"/>
+        </w:rPr>
+      </w:pPr>
+      <w:r>
+        <w:rPr>
+          <w:rFonts w:ascii="Times New Roman" w:hAnsi="Times New Roman" w:cs="Times New Roman"/>
+        </w:rPr>
+        <w:t>{%p endif</w:t>
+      </w:r>
+      <w:r>
+        <w:rPr>
+          <w:rFonts w:ascii="Times New Roman" w:hAnsi="Times New Roman" w:cs="Times New Roman"/>
+        </w:rPr>
+        <w:t xml:space="preserve"> </w:t>
+      </w:r>
+      <w:r>
+        <w:rPr>
+          <w:rFonts w:ascii="Times New Roman" w:hAnsi="Times New Roman" w:cs="Times New Roman"/>
+        </w:rPr>
+        <w:t xml:space="preserve"> %}</w:t>
+      </w:r>
+    </w:p>
+    <w:p>
+      <w:pPr>
+        <w:ind w:left="360"/>
+        <w:rPr>
+          <w:rFonts w:ascii="Times New Roman" w:hAnsi="Times New Roman" w:cs="Times New Roman"/>
+        </w:rPr>
+      </w:pPr>
+      <w:r>
+        <w:rPr>
+          <w:rFonts w:ascii="Times New Roman" w:hAnsi="Times New Roman" w:cs="Times New Roman"/>
+        </w:rPr>
+        <w:t>Employee signature: {{</w:t>
       </w:r>
       <w:proofErr w:type="spellStart"/>
       <w:r>
         <w:rPr>
           <w:rFonts w:ascii="Times New Roman" w:hAnsi="Times New Roman" w:cs="Times New Roman"/>
         </w:rPr>
-        <w:t>review_</w:t>
-      </w:r>
-      <w:proofErr w:type="gramStart"/>
-      <w:r>
-        <w:rPr>
-          <w:rFonts w:ascii="Times New Roman" w:hAnsi="Times New Roman" w:cs="Times New Roman"/>
-        </w:rPr>
-        <w:t>notice</w:t>
+        <w:t>user_signature</w:t>
       </w:r>
       <w:proofErr w:type="spellEnd"/>
       <w:r>
         <w:rPr>
           <w:rFonts w:ascii="Times New Roman" w:hAnsi="Times New Roman" w:cs="Times New Roman"/>
         </w:rPr>
-        <w:t xml:space="preserve"> </w:t>
-      </w:r>
-      <w:r>
-        <w:rPr>
-          <w:rFonts w:ascii="Times New Roman" w:hAnsi="Times New Roman" w:cs="Times New Roman"/>
-        </w:rPr>
-        <w:t xml:space="preserve"> =</w:t>
-      </w:r>
-      <w:proofErr w:type="gramEnd"/>
-      <w:r>
-        <w:rPr>
-          <w:rFonts w:ascii="Times New Roman" w:hAnsi="Times New Roman" w:cs="Times New Roman"/>
-        </w:rPr>
-        <w:t xml:space="preserve">  “True” “</w:t>
-      </w:r>
-      <w:r>
-        <w:rPr>
-          <w:rFonts w:ascii="Times New Roman" w:hAnsi="Times New Roman" w:cs="Times New Roman"/>
-        </w:rPr>
-        <w:t>This request must be reviewed by an Ethics Officer. Additional information may be required. A member of the ethics team will be in touch with you shortly.</w:t>
-      </w:r>
-      <w:r>
-        <w:rPr>
-          <w:rFonts w:ascii="Times New Roman" w:hAnsi="Times New Roman" w:cs="Times New Roman"/>
-        </w:rPr>
-        <w:t>}</w:t>
-      </w:r>
-    </w:p>
-    <w:p>
-      <w:pPr>
-        <w:rPr>
-          <w:rFonts w:ascii="Times New Roman" w:hAnsi="Times New Roman" w:cs="Times New Roman"/>
-        </w:rPr>
-      </w:pPr>
-    </w:p>
-    <w:p>
-      <w:pPr>
-        <w:rPr>
-          <w:rFonts w:ascii="Times New Roman" w:hAnsi="Times New Roman" w:cs="Times New Roman"/>
-        </w:rPr>
-      </w:pPr>
-      <w:r>
-        <w:rPr>
-          <w:rFonts w:ascii="Times New Roman" w:hAnsi="Times New Roman" w:cs="Times New Roman"/>
-        </w:rPr>
-        <w:t xml:space="preserve">{if </w:t>
-      </w:r>
-      <w:proofErr w:type="spellStart"/>
-      <w:r>
-        <w:rPr>
-          <w:rFonts w:ascii="Times New Roman" w:hAnsi="Times New Roman" w:cs="Times New Roman"/>
-        </w:rPr>
-        <w:t>denial_notice</w:t>
-      </w:r>
-      <w:proofErr w:type="spellEnd"/>
-      <w:r>
-        <w:rPr>
-          <w:rFonts w:ascii="Times New Roman" w:hAnsi="Times New Roman" w:cs="Times New Roman"/>
-        </w:rPr>
-        <w:t xml:space="preserve"> </w:t>
-      </w:r>
-      <w:r>
-        <w:rPr>
-          <w:rFonts w:ascii="Times New Roman" w:hAnsi="Times New Roman" w:cs="Times New Roman"/>
-        </w:rPr>
-        <w:t>= “True” “</w:t>
-      </w:r>
-      <w:r>
-        <w:rPr>
-          <w:rFonts w:ascii="Times New Roman" w:hAnsi="Times New Roman" w:cs="Times New Roman"/>
-        </w:rPr>
-        <w:t xml:space="preserve">Unfortunately, this Outside Employment Activity does not meet the allowable criteria and has been denied. If you feel this is an error, please reach out to </w:t>
-      </w:r>
-      <w:hyperlink r:id="rId7" w:history="1">
-        <w:r>
-          <w:rPr>
-            <w:rStyle w:val="Hyperlink"/>
-            <w:rFonts w:ascii="Times New Roman" w:hAnsi="Times New Roman" w:cs="Times New Roman"/>
-          </w:rPr>
-          <w:t>bos.ethics@bos.frb.org</w:t>
-        </w:r>
-      </w:hyperlink>
-      <w:r>
-        <w:rPr>
-          <w:rFonts w:ascii="Times New Roman" w:hAnsi="Times New Roman" w:cs="Times New Roman"/>
-        </w:rPr>
-        <w:t xml:space="preserve"> to speak with a member of the ethics team.</w:t>
-      </w:r>
-      <w:r>
-        <w:rPr>
-          <w:rFonts w:ascii="Times New Roman" w:hAnsi="Times New Roman" w:cs="Times New Roman"/>
-        </w:rPr>
-        <w:t>”</w:t>
-      </w:r>
-      <w:r>
-        <w:rPr>
-          <w:rFonts w:ascii="Times New Roman" w:hAnsi="Times New Roman" w:cs="Times New Roman"/>
-        </w:rPr>
-        <w:t xml:space="preserve"> </w:t>
-      </w:r>
-      <w:r>
-        <w:rPr>
-          <w:rFonts w:ascii="Times New Roman" w:hAnsi="Times New Roman" w:cs="Times New Roman"/>
-        </w:rPr>
-        <w:t>}</w:t>
-      </w:r>
-    </w:p>
-    <w:p>
-      <w:pPr>
-        <w:rPr>
-          <w:rFonts w:ascii="Times New Roman" w:hAnsi="Times New Roman" w:cs="Times New Roman"/>
-        </w:rPr>
-      </w:pPr>
-    </w:p>
-    <w:p>
-      <w:pPr>
-        <w:rPr>
-          <w:rFonts w:ascii="Times New Roman" w:hAnsi="Times New Roman" w:cs="Times New Roman"/>
-        </w:rPr>
-      </w:pPr>
-      <w:r>
-        <w:rPr>
-          <w:rFonts w:ascii="Times New Roman" w:hAnsi="Times New Roman" w:cs="Times New Roman"/>
-        </w:rPr>
-        <w:t xml:space="preserve">Employee signature: </w:t>
-      </w:r>
-      <w:r>
-        <w:rPr>
-          <w:rFonts w:ascii="Times New Roman" w:hAnsi="Times New Roman" w:cs="Times New Roman"/>
-        </w:rPr>
-        <w:t>{{</w:t>
-      </w:r>
-      <w:proofErr w:type="spellStart"/>
-      <w:r>
-        <w:rPr>
-          <w:rFonts w:ascii="Times New Roman" w:hAnsi="Times New Roman" w:cs="Times New Roman"/>
-        </w:rPr>
-        <w:t>user</w:t>
-      </w:r>
-      <w:r>
-        <w:rPr>
-          <w:rFonts w:ascii="Times New Roman" w:hAnsi="Times New Roman" w:cs="Times New Roman"/>
-        </w:rPr>
-        <w:t>_</w:t>
-      </w:r>
-      <w:r>
-        <w:rPr>
-          <w:rFonts w:ascii="Times New Roman" w:hAnsi="Times New Roman" w:cs="Times New Roman"/>
-        </w:rPr>
-        <w:t>signature</w:t>
-      </w:r>
-      <w:proofErr w:type="spellEnd"/>
-      <w:r>
-        <w:rPr>
-          <w:rFonts w:ascii="Times New Roman" w:hAnsi="Times New Roman" w:cs="Times New Roman"/>
-        </w:rPr>
         <w:t>}}</w:t>
       </w:r>
-    </w:p>
-    <w:p>
-      <w:pPr>
-        <w:spacing w:after="0"/>
-        <w:rPr>
-          <w:rFonts w:ascii="Times New Roman" w:hAnsi="Times New Roman" w:cs="Times New Roman"/>
-        </w:rPr>
-      </w:pPr>
-      <w:r>
-        <w:rPr>
-          <w:rFonts w:ascii="Times New Roman" w:hAnsi="Times New Roman" w:cs="Times New Roman"/>
-        </w:rPr>
-        <w:t xml:space="preserve">Employee Name: </w:t>
-      </w:r>
-      <w:r>
-        <w:rPr>
-          <w:rFonts w:ascii="Times New Roman" w:hAnsi="Times New Roman" w:cs="Times New Roman"/>
-        </w:rPr>
-        <w:t>{{</w:t>
-      </w:r>
-      <w:proofErr w:type="spellStart"/>
-      <w:r>
-        <w:rPr>
-          <w:rFonts w:ascii="Times New Roman" w:hAnsi="Times New Roman" w:cs="Times New Roman"/>
-        </w:rPr>
-        <w:t>user_firstname</w:t>
-      </w:r>
-      <w:proofErr w:type="spellEnd"/>
-      <w:r>
-        <w:rPr>
-          <w:rFonts w:ascii="Times New Roman" w:hAnsi="Times New Roman" w:cs="Times New Roman"/>
-        </w:rPr>
-        <w:t>}} {{</w:t>
-      </w:r>
-      <w:proofErr w:type="spellStart"/>
-      <w:r>
-        <w:rPr>
-          <w:rFonts w:ascii="Times New Roman" w:hAnsi="Times New Roman" w:cs="Times New Roman"/>
-        </w:rPr>
-        <w:t>user_lastname</w:t>
-      </w:r>
-      <w:proofErr w:type="spellEnd"/>
-      <w:r>
-        <w:rPr>
-          <w:rFonts w:ascii="Times New Roman" w:hAnsi="Times New Roman" w:cs="Times New Roman"/>
-        </w:rPr>
-        <w:t>}}</w:t>
-      </w:r>
-    </w:p>
-    <w:p>
-      <w:pPr>
-        <w:rPr>
-          <w:rFonts w:ascii="Times New Roman" w:hAnsi="Times New Roman" w:cs="Times New Roman"/>
-        </w:rPr>
-      </w:pPr>
     </w:p>
     <w:sectPr>
       <w:headerReference w:type="default" r:id="rId8"/>
@@ -1301,8 +1106,240 @@
       </w:rPr>
     </w:lvl>
   </w:abstractNum>
+  <w:abstractNum w:abstractNumId="1" w15:restartNumberingAfterBreak="0">
+    <w:nsid w:val="25055DEC"/>
+    <w:multiLevelType w:val="hybridMultilevel"/>
+    <w:tmpl w:val="D570AA42"/>
+    <w:lvl w:ilvl="0" w:tplc="04090001">
+      <w:start w:val="1"/>
+      <w:numFmt w:val="bullet"/>
+      <w:lvlText w:val=""/>
+      <w:lvlJc w:val="left"/>
+      <w:pPr>
+        <w:ind w:left="720" w:hanging="360"/>
+      </w:pPr>
+      <w:rPr>
+        <w:rFonts w:ascii="Symbol" w:hAnsi="Symbol" w:hint="default"/>
+      </w:rPr>
+    </w:lvl>
+    <w:lvl w:ilvl="1" w:tplc="04090003" w:tentative="1">
+      <w:start w:val="1"/>
+      <w:numFmt w:val="bullet"/>
+      <w:lvlText w:val="o"/>
+      <w:lvlJc w:val="left"/>
+      <w:pPr>
+        <w:ind w:left="1440" w:hanging="360"/>
+      </w:pPr>
+      <w:rPr>
+        <w:rFonts w:ascii="Courier New" w:hAnsi="Courier New" w:cs="Courier New" w:hint="default"/>
+      </w:rPr>
+    </w:lvl>
+    <w:lvl w:ilvl="2" w:tplc="04090005" w:tentative="1">
+      <w:start w:val="1"/>
+      <w:numFmt w:val="bullet"/>
+      <w:lvlText w:val=""/>
+      <w:lvlJc w:val="left"/>
+      <w:pPr>
+        <w:ind w:left="2160" w:hanging="360"/>
+      </w:pPr>
+      <w:rPr>
+        <w:rFonts w:ascii="Wingdings" w:hAnsi="Wingdings" w:hint="default"/>
+      </w:rPr>
+    </w:lvl>
+    <w:lvl w:ilvl="3" w:tplc="04090001" w:tentative="1">
+      <w:start w:val="1"/>
+      <w:numFmt w:val="bullet"/>
+      <w:lvlText w:val=""/>
+      <w:lvlJc w:val="left"/>
+      <w:pPr>
+        <w:ind w:left="2880" w:hanging="360"/>
+      </w:pPr>
+      <w:rPr>
+        <w:rFonts w:ascii="Symbol" w:hAnsi="Symbol" w:hint="default"/>
+      </w:rPr>
+    </w:lvl>
+    <w:lvl w:ilvl="4" w:tplc="04090003" w:tentative="1">
+      <w:start w:val="1"/>
+      <w:numFmt w:val="bullet"/>
+      <w:lvlText w:val="o"/>
+      <w:lvlJc w:val="left"/>
+      <w:pPr>
+        <w:ind w:left="3600" w:hanging="360"/>
+      </w:pPr>
+      <w:rPr>
+        <w:rFonts w:ascii="Courier New" w:hAnsi="Courier New" w:cs="Courier New" w:hint="default"/>
+      </w:rPr>
+    </w:lvl>
+    <w:lvl w:ilvl="5" w:tplc="04090005" w:tentative="1">
+      <w:start w:val="1"/>
+      <w:numFmt w:val="bullet"/>
+      <w:lvlText w:val=""/>
+      <w:lvlJc w:val="left"/>
+      <w:pPr>
+        <w:ind w:left="4320" w:hanging="360"/>
+      </w:pPr>
+      <w:rPr>
+        <w:rFonts w:ascii="Wingdings" w:hAnsi="Wingdings" w:hint="default"/>
+      </w:rPr>
+    </w:lvl>
+    <w:lvl w:ilvl="6" w:tplc="04090001" w:tentative="1">
+      <w:start w:val="1"/>
+      <w:numFmt w:val="bullet"/>
+      <w:lvlText w:val=""/>
+      <w:lvlJc w:val="left"/>
+      <w:pPr>
+        <w:ind w:left="5040" w:hanging="360"/>
+      </w:pPr>
+      <w:rPr>
+        <w:rFonts w:ascii="Symbol" w:hAnsi="Symbol" w:hint="default"/>
+      </w:rPr>
+    </w:lvl>
+    <w:lvl w:ilvl="7" w:tplc="04090003" w:tentative="1">
+      <w:start w:val="1"/>
+      <w:numFmt w:val="bullet"/>
+      <w:lvlText w:val="o"/>
+      <w:lvlJc w:val="left"/>
+      <w:pPr>
+        <w:ind w:left="5760" w:hanging="360"/>
+      </w:pPr>
+      <w:rPr>
+        <w:rFonts w:ascii="Courier New" w:hAnsi="Courier New" w:cs="Courier New" w:hint="default"/>
+      </w:rPr>
+    </w:lvl>
+    <w:lvl w:ilvl="8" w:tplc="04090005" w:tentative="1">
+      <w:start w:val="1"/>
+      <w:numFmt w:val="bullet"/>
+      <w:lvlText w:val=""/>
+      <w:lvlJc w:val="left"/>
+      <w:pPr>
+        <w:ind w:left="6480" w:hanging="360"/>
+      </w:pPr>
+      <w:rPr>
+        <w:rFonts w:ascii="Wingdings" w:hAnsi="Wingdings" w:hint="default"/>
+      </w:rPr>
+    </w:lvl>
+  </w:abstractNum>
+  <w:abstractNum w:abstractNumId="2" w15:restartNumberingAfterBreak="0">
+    <w:nsid w:val="360E7BE7"/>
+    <w:multiLevelType w:val="hybridMultilevel"/>
+    <w:tmpl w:val="4412F580"/>
+    <w:lvl w:ilvl="0" w:tplc="04090001">
+      <w:start w:val="1"/>
+      <w:numFmt w:val="bullet"/>
+      <w:lvlText w:val=""/>
+      <w:lvlJc w:val="left"/>
+      <w:pPr>
+        <w:ind w:left="720" w:hanging="360"/>
+      </w:pPr>
+      <w:rPr>
+        <w:rFonts w:ascii="Symbol" w:hAnsi="Symbol" w:hint="default"/>
+      </w:rPr>
+    </w:lvl>
+    <w:lvl w:ilvl="1" w:tplc="04090003" w:tentative="1">
+      <w:start w:val="1"/>
+      <w:numFmt w:val="bullet"/>
+      <w:lvlText w:val="o"/>
+      <w:lvlJc w:val="left"/>
+      <w:pPr>
+        <w:ind w:left="1440" w:hanging="360"/>
+      </w:pPr>
+      <w:rPr>
+        <w:rFonts w:ascii="Courier New" w:hAnsi="Courier New" w:cs="Courier New" w:hint="default"/>
+      </w:rPr>
+    </w:lvl>
+    <w:lvl w:ilvl="2" w:tplc="04090005" w:tentative="1">
+      <w:start w:val="1"/>
+      <w:numFmt w:val="bullet"/>
+      <w:lvlText w:val=""/>
+      <w:lvlJc w:val="left"/>
+      <w:pPr>
+        <w:ind w:left="2160" w:hanging="360"/>
+      </w:pPr>
+      <w:rPr>
+        <w:rFonts w:ascii="Wingdings" w:hAnsi="Wingdings" w:hint="default"/>
+      </w:rPr>
+    </w:lvl>
+    <w:lvl w:ilvl="3" w:tplc="04090001" w:tentative="1">
+      <w:start w:val="1"/>
+      <w:numFmt w:val="bullet"/>
+      <w:lvlText w:val=""/>
+      <w:lvlJc w:val="left"/>
+      <w:pPr>
+        <w:ind w:left="2880" w:hanging="360"/>
+      </w:pPr>
+      <w:rPr>
+        <w:rFonts w:ascii="Symbol" w:hAnsi="Symbol" w:hint="default"/>
+      </w:rPr>
+    </w:lvl>
+    <w:lvl w:ilvl="4" w:tplc="04090003" w:tentative="1">
+      <w:start w:val="1"/>
+      <w:numFmt w:val="bullet"/>
+      <w:lvlText w:val="o"/>
+      <w:lvlJc w:val="left"/>
+      <w:pPr>
+        <w:ind w:left="3600" w:hanging="360"/>
+      </w:pPr>
+      <w:rPr>
+        <w:rFonts w:ascii="Courier New" w:hAnsi="Courier New" w:cs="Courier New" w:hint="default"/>
+      </w:rPr>
+    </w:lvl>
+    <w:lvl w:ilvl="5" w:tplc="04090005" w:tentative="1">
+      <w:start w:val="1"/>
+      <w:numFmt w:val="bullet"/>
+      <w:lvlText w:val=""/>
+      <w:lvlJc w:val="left"/>
+      <w:pPr>
+        <w:ind w:left="4320" w:hanging="360"/>
+      </w:pPr>
+      <w:rPr>
+        <w:rFonts w:ascii="Wingdings" w:hAnsi="Wingdings" w:hint="default"/>
+      </w:rPr>
+    </w:lvl>
+    <w:lvl w:ilvl="6" w:tplc="04090001" w:tentative="1">
+      <w:start w:val="1"/>
+      <w:numFmt w:val="bullet"/>
+      <w:lvlText w:val=""/>
+      <w:lvlJc w:val="left"/>
+      <w:pPr>
+        <w:ind w:left="5040" w:hanging="360"/>
+      </w:pPr>
+      <w:rPr>
+        <w:rFonts w:ascii="Symbol" w:hAnsi="Symbol" w:hint="default"/>
+      </w:rPr>
+    </w:lvl>
+    <w:lvl w:ilvl="7" w:tplc="04090003" w:tentative="1">
+      <w:start w:val="1"/>
+      <w:numFmt w:val="bullet"/>
+      <w:lvlText w:val="o"/>
+      <w:lvlJc w:val="left"/>
+      <w:pPr>
+        <w:ind w:left="5760" w:hanging="360"/>
+      </w:pPr>
+      <w:rPr>
+        <w:rFonts w:ascii="Courier New" w:hAnsi="Courier New" w:cs="Courier New" w:hint="default"/>
+      </w:rPr>
+    </w:lvl>
+    <w:lvl w:ilvl="8" w:tplc="04090005" w:tentative="1">
+      <w:start w:val="1"/>
+      <w:numFmt w:val="bullet"/>
+      <w:lvlText w:val=""/>
+      <w:lvlJc w:val="left"/>
+      <w:pPr>
+        <w:ind w:left="6480" w:hanging="360"/>
+      </w:pPr>
+      <w:rPr>
+        <w:rFonts w:ascii="Wingdings" w:hAnsi="Wingdings" w:hint="default"/>
+      </w:rPr>
+    </w:lvl>
+  </w:abstractNum>
   <w:num w:numId="1">
     <w:abstractNumId w:val="0"/>
+  </w:num>
+  <w:num w:numId="2">
+    <w:abstractNumId w:val="2"/>
+  </w:num>
+  <w:num w:numId="3">
+    <w:abstractNumId w:val="1"/>
   </w:num>
 </w:numbering>
 </file>
@@ -2107,4 +2144,16 @@
     </a:ext>
   </a:extLst>
 </a:theme>
+</file>
+
+<file path=customXml/item1.xml><?xml version="1.0" encoding="utf-8"?>
+<b:Sources xmlns:b="http://schemas.openxmlformats.org/officeDocument/2006/bibliography" xmlns="http://schemas.openxmlformats.org/officeDocument/2006/bibliography" SelectedStyle="\APASixthEditionOfficeOnline.xsl" StyleName="APA" Version="6"/>
+</file>
+
+<file path=customXml/itemProps1.xml><?xml version="1.0" encoding="utf-8"?>
+<ds:datastoreItem xmlns:ds="http://schemas.openxmlformats.org/officeDocument/2006/customXml" ds:itemID="{4A0EF232-8005-4FF2-9E9E-33333408FCC3}">
+  <ds:schemaRefs>
+    <ds:schemaRef ds:uri="http://schemas.openxmlformats.org/officeDocument/2006/bibliography"/>
+  </ds:schemaRefs>
+</ds:datastoreItem>
 </file>
</xml_diff>